<commit_message>
Update Guia1 - Crear proyecto desde la web.docx
</commit_message>
<xml_diff>
--- a/GuiaUno/Guia1 - Crear proyecto desde la web.docx
+++ b/GuiaUno/Guia1 - Crear proyecto desde la web.docx
@@ -19,10 +19,227 @@
         <w:t>HERRAMIENTAS PARA DESARROLLAR APLICACIONES JAVA USANDO SPRING BOOT FRAMEWORK</w:t>
       </w:r>
     </w:p>
-    <w:p/>
-    <w:p/>
-    <w:p/>
-    <w:p/>
+    <w:p>
+      <w:pPr>
+        <w:rPr>
+          <w:b/>
+          <w:sz w:val="26"/>
+          <w:szCs w:val="26"/>
+        </w:rPr>
+      </w:pPr>
+    </w:p>
+    <w:p>
+      <w:pPr>
+        <w:rPr>
+          <w:b/>
+          <w:sz w:val="26"/>
+          <w:szCs w:val="26"/>
+        </w:rPr>
+      </w:pPr>
+    </w:p>
+    <w:p>
+      <w:pPr>
+        <w:rPr>
+          <w:b/>
+          <w:sz w:val="26"/>
+          <w:szCs w:val="26"/>
+        </w:rPr>
+      </w:pPr>
+    </w:p>
+    <w:p>
+      <w:pPr>
+        <w:rPr>
+          <w:b/>
+          <w:sz w:val="26"/>
+          <w:szCs w:val="26"/>
+        </w:rPr>
+      </w:pPr>
+    </w:p>
+    <w:p>
+      <w:pPr>
+        <w:rPr>
+          <w:b/>
+          <w:sz w:val="26"/>
+          <w:szCs w:val="26"/>
+        </w:rPr>
+      </w:pPr>
+    </w:p>
+    <w:p>
+      <w:pPr>
+        <w:rPr>
+          <w:b/>
+          <w:sz w:val="26"/>
+          <w:szCs w:val="26"/>
+        </w:rPr>
+      </w:pPr>
+    </w:p>
+    <w:p>
+      <w:pPr>
+        <w:jc w:val="center"/>
+        <w:rPr>
+          <w:b/>
+          <w:sz w:val="26"/>
+          <w:szCs w:val="26"/>
+        </w:rPr>
+      </w:pPr>
+      <w:r>
+        <w:rPr>
+          <w:b/>
+          <w:sz w:val="26"/>
+          <w:szCs w:val="26"/>
+        </w:rPr>
+        <w:t>Samuel Lozano Montalvo</w:t>
+      </w:r>
+    </w:p>
+    <w:p>
+      <w:pPr>
+        <w:jc w:val="center"/>
+        <w:rPr>
+          <w:b/>
+          <w:bCs/>
+          <w:sz w:val="26"/>
+          <w:szCs w:val="26"/>
+        </w:rPr>
+      </w:pPr>
+      <w:r>
+        <w:rPr>
+          <w:b/>
+          <w:bCs/>
+          <w:shd w:val="clear" w:color="auto" w:fill="FFFFFF"/>
+        </w:rPr>
+        <w:t>C.E. 2120080051</w:t>
+      </w:r>
+    </w:p>
+    <w:p>
+      <w:pPr>
+        <w:jc w:val="center"/>
+        <w:rPr>
+          <w:b/>
+          <w:sz w:val="26"/>
+          <w:szCs w:val="26"/>
+        </w:rPr>
+      </w:pPr>
+    </w:p>
+    <w:p>
+      <w:pPr>
+        <w:jc w:val="center"/>
+        <w:rPr>
+          <w:b/>
+          <w:sz w:val="26"/>
+          <w:szCs w:val="26"/>
+        </w:rPr>
+      </w:pPr>
+    </w:p>
+    <w:p>
+      <w:pPr>
+        <w:jc w:val="center"/>
+        <w:rPr>
+          <w:b/>
+          <w:sz w:val="26"/>
+          <w:szCs w:val="26"/>
+        </w:rPr>
+      </w:pPr>
+    </w:p>
+    <w:p>
+      <w:pPr>
+        <w:jc w:val="center"/>
+        <w:rPr>
+          <w:b/>
+          <w:sz w:val="26"/>
+          <w:szCs w:val="26"/>
+        </w:rPr>
+      </w:pPr>
+    </w:p>
+    <w:p>
+      <w:pPr>
+        <w:jc w:val="center"/>
+        <w:rPr>
+          <w:b/>
+          <w:sz w:val="26"/>
+          <w:szCs w:val="26"/>
+        </w:rPr>
+      </w:pPr>
+      <w:r>
+        <w:rPr>
+          <w:b/>
+          <w:sz w:val="26"/>
+          <w:szCs w:val="26"/>
+        </w:rPr>
+        <w:t>Ing. Sistemas – 6to semestre</w:t>
+      </w:r>
+    </w:p>
+    <w:p>
+      <w:pPr>
+        <w:jc w:val="center"/>
+        <w:rPr>
+          <w:b/>
+          <w:sz w:val="26"/>
+          <w:szCs w:val="26"/>
+        </w:rPr>
+      </w:pPr>
+    </w:p>
+    <w:p>
+      <w:pPr>
+        <w:jc w:val="center"/>
+        <w:rPr>
+          <w:b/>
+          <w:sz w:val="26"/>
+          <w:szCs w:val="26"/>
+        </w:rPr>
+      </w:pPr>
+    </w:p>
+    <w:p>
+      <w:pPr>
+        <w:jc w:val="center"/>
+        <w:rPr>
+          <w:b/>
+          <w:sz w:val="26"/>
+          <w:szCs w:val="26"/>
+        </w:rPr>
+      </w:pPr>
+    </w:p>
+    <w:p>
+      <w:pPr>
+        <w:jc w:val="center"/>
+        <w:rPr>
+          <w:b/>
+          <w:sz w:val="26"/>
+          <w:szCs w:val="26"/>
+        </w:rPr>
+      </w:pPr>
+      <w:r>
+        <w:rPr>
+          <w:b/>
+          <w:sz w:val="26"/>
+          <w:szCs w:val="26"/>
+        </w:rPr>
+        <w:t>Jhon Arrieta Arrieta</w:t>
+      </w:r>
+    </w:p>
+    <w:p>
+      <w:pPr>
+        <w:jc w:val="center"/>
+        <w:rPr>
+          <w:sz w:val="18"/>
+          <w:szCs w:val="18"/>
+        </w:rPr>
+      </w:pPr>
+      <w:r>
+        <w:rPr>
+          <w:sz w:val="18"/>
+          <w:szCs w:val="18"/>
+          <w:shd w:val="clear" w:color="auto" w:fill="FFFFFF"/>
+        </w:rPr>
+        <w:t>Entregado a:</w:t>
+      </w:r>
+    </w:p>
+    <w:p>
+      <w:pPr>
+        <w:rPr>
+          <w:u w:val="single"/>
+        </w:rPr>
+      </w:pPr>
+    </w:p>
     <w:p/>
     <w:p/>
     <w:p/>
@@ -77,6 +294,9 @@
     </w:p>
     <w:p>
       <w:r>
+        <w:rPr>
+          <w:noProof/>
+        </w:rPr>
         <w:drawing>
           <wp:anchor distT="0" distB="0" distL="114300" distR="114300" simplePos="0" relativeHeight="251658240" behindDoc="0" locked="0" layoutInCell="1" allowOverlap="1" wp14:anchorId="4C03BE7C" wp14:editId="05E71B73">
             <wp:simplePos x="0" y="0"/>
@@ -162,6 +382,9 @@
     <w:p/>
     <w:p>
       <w:r>
+        <w:rPr>
+          <w:noProof/>
+        </w:rPr>
         <w:drawing>
           <wp:anchor distT="0" distB="0" distL="114300" distR="114300" simplePos="0" relativeHeight="251659264" behindDoc="0" locked="0" layoutInCell="1" allowOverlap="1" wp14:anchorId="58C32526" wp14:editId="6ECAC6B9">
             <wp:simplePos x="0" y="0"/>
@@ -251,6 +474,9 @@
     <w:p/>
     <w:p>
       <w:r>
+        <w:rPr>
+          <w:noProof/>
+        </w:rPr>
         <w:drawing>
           <wp:anchor distT="0" distB="0" distL="114300" distR="114300" simplePos="0" relativeHeight="251660288" behindDoc="0" locked="0" layoutInCell="1" allowOverlap="1" wp14:anchorId="53784328" wp14:editId="326A7CAE">
             <wp:simplePos x="0" y="0"/>
@@ -324,13 +550,15 @@
         </w:numPr>
       </w:pPr>
       <w:r>
-        <w:lastRenderedPageBreak/>
         <w:t>Generamos el proyecto y lo descargamos</w:t>
       </w:r>
     </w:p>
     <w:p/>
     <w:p>
       <w:r>
+        <w:rPr>
+          <w:noProof/>
+        </w:rPr>
         <w:drawing>
           <wp:inline distT="0" distB="0" distL="0" distR="0" wp14:anchorId="4EC2F1E1" wp14:editId="27C632E2">
             <wp:extent cx="3086367" cy="548688"/>
@@ -384,6 +612,9 @@
     <w:p/>
     <w:p>
       <w:r>
+        <w:rPr>
+          <w:noProof/>
+        </w:rPr>
         <w:drawing>
           <wp:inline distT="0" distB="0" distL="0" distR="0" wp14:anchorId="133262E9" wp14:editId="0F092E1F">
             <wp:extent cx="1958510" cy="548688"/>
@@ -423,6 +654,10 @@
     </w:p>
     <w:p>
       <w:r>
+        <w:rPr>
+          <w:noProof/>
+        </w:rPr>
+        <w:lastRenderedPageBreak/>
         <w:drawing>
           <wp:inline distT="0" distB="0" distL="0" distR="0" wp14:anchorId="231E062F" wp14:editId="69C9C0B8">
             <wp:extent cx="4137660" cy="2148887"/>
@@ -476,6 +711,9 @@
     <w:p/>
     <w:p>
       <w:r>
+        <w:rPr>
+          <w:noProof/>
+        </w:rPr>
         <w:drawing>
           <wp:inline distT="0" distB="0" distL="0" distR="0" wp14:anchorId="577BD7BC" wp14:editId="091EF661">
             <wp:extent cx="4137660" cy="1903095"/>
@@ -515,6 +753,9 @@
     </w:p>
     <w:p>
       <w:r>
+        <w:rPr>
+          <w:noProof/>
+        </w:rPr>
         <w:drawing>
           <wp:inline distT="0" distB="0" distL="0" distR="0" wp14:anchorId="1AB22049" wp14:editId="3395FEB6">
             <wp:extent cx="4160520" cy="1521460"/>
@@ -554,7 +795,9 @@
     </w:p>
     <w:p>
       <w:r>
-        <w:lastRenderedPageBreak/>
+        <w:rPr>
+          <w:noProof/>
+        </w:rPr>
         <w:drawing>
           <wp:inline distT="0" distB="0" distL="0" distR="0" wp14:anchorId="1FF16CC8" wp14:editId="585DCD75">
             <wp:extent cx="4267200" cy="1242060"/>
@@ -607,6 +850,10 @@
     </w:p>
     <w:p>
       <w:r>
+        <w:rPr>
+          <w:noProof/>
+        </w:rPr>
+        <w:lastRenderedPageBreak/>
         <w:drawing>
           <wp:inline distT="0" distB="0" distL="0" distR="0" wp14:anchorId="0187FD07" wp14:editId="5179AC2B">
             <wp:extent cx="3406140" cy="4411980"/>
@@ -659,6 +906,9 @@
     </w:p>
     <w:p>
       <w:r>
+        <w:rPr>
+          <w:noProof/>
+        </w:rPr>
         <w:drawing>
           <wp:inline distT="0" distB="0" distL="0" distR="0" wp14:anchorId="24DA2887" wp14:editId="60518B7F">
             <wp:extent cx="3353091" cy="1272650"/>
@@ -708,12 +958,15 @@
         </w:numPr>
       </w:pPr>
       <w:r>
+        <w:t xml:space="preserve">Problemas al iniciar localhost </w:t>
+      </w:r>
+    </w:p>
+    <w:p>
+      <w:r>
+        <w:rPr>
+          <w:noProof/>
+        </w:rPr>
         <w:lastRenderedPageBreak/>
-        <w:t xml:space="preserve">Problemas al iniciar localhost </w:t>
-      </w:r>
-    </w:p>
-    <w:p>
-      <w:r>
         <w:drawing>
           <wp:inline distT="0" distB="0" distL="0" distR="0" wp14:anchorId="27657811" wp14:editId="56463D58">
             <wp:extent cx="4518660" cy="3274213"/>
@@ -766,6 +1019,9 @@
     </w:p>
     <w:p>
       <w:r>
+        <w:rPr>
+          <w:noProof/>
+        </w:rPr>
         <w:drawing>
           <wp:inline distT="0" distB="0" distL="0" distR="0" wp14:anchorId="09C2226D" wp14:editId="130A37BE">
             <wp:extent cx="4739640" cy="1332119"/>
@@ -806,6 +1062,9 @@
     <w:p/>
     <w:p>
       <w:r>
+        <w:rPr>
+          <w:noProof/>
+        </w:rPr>
         <w:drawing>
           <wp:inline distT="0" distB="0" distL="0" distR="0" wp14:anchorId="1959C1CB" wp14:editId="236C413E">
             <wp:extent cx="4328535" cy="1051651"/>
@@ -862,7 +1121,6 @@
         </w:numPr>
       </w:pPr>
       <w:r>
-        <w:lastRenderedPageBreak/>
         <w:t>En caso tal el proyecto no ejecute</w:t>
       </w:r>
     </w:p>
@@ -872,6 +1130,9 @@
         <w:ind w:left="360"/>
       </w:pPr>
       <w:r>
+        <w:rPr>
+          <w:noProof/>
+        </w:rPr>
         <w:drawing>
           <wp:inline distT="0" distB="0" distL="0" distR="0" wp14:anchorId="1FF80B12" wp14:editId="2826D99A">
             <wp:extent cx="3676650" cy="2905377"/>
@@ -918,6 +1179,9 @@
     </w:p>
     <w:p>
       <w:r>
+        <w:rPr>
+          <w:noProof/>
+        </w:rPr>
         <w:drawing>
           <wp:inline distT="0" distB="0" distL="0" distR="0" wp14:anchorId="11900AAB" wp14:editId="5DF5EC14">
             <wp:extent cx="3749365" cy="1836579"/>

</xml_diff>